<commit_message>
Updated the assignment with the meaning of the variables
</commit_message>
<xml_diff>
--- a/Assignment 2.docx
+++ b/Assignment 2.docx
@@ -1,21 +1,15 @@
 
 <file path=word/document.xml><?xml version="1.0" encoding="utf-8"?>
-<w:document xmlns:mc="http://schemas.openxmlformats.org/markup-compatibility/2006" xmlns:o="urn:schemas-microsoft-com:office:office" xmlns:r="http://schemas.openxmlformats.org/officeDocument/2006/relationships" xmlns:m="http://schemas.openxmlformats.org/officeDocument/2006/math" xmlns:v="urn:schemas-microsoft-com:vml" xmlns:wp="http://schemas.openxmlformats.org/drawingml/2006/wordprocessingDrawing" xmlns:w10="urn:schemas-microsoft-com:office:word" xmlns:w="http://schemas.openxmlformats.org/wordprocessingml/2006/main" xmlns:wne="http://schemas.microsoft.com/office/word/2006/wordml" xmlns:sl="http://schemas.openxmlformats.org/schemaLibrary/2006/main" xmlns:a="http://schemas.openxmlformats.org/drawingml/2006/main" xmlns:pic="http://schemas.openxmlformats.org/drawingml/2006/picture" xmlns:c="http://schemas.openxmlformats.org/drawingml/2006/chart" xmlns:lc="http://schemas.openxmlformats.org/drawingml/2006/lockedCanvas" xmlns:dgm="http://schemas.openxmlformats.org/drawingml/2006/diagram" xmlns:wps="http://schemas.microsoft.com/office/word/2010/wordprocessingShape" xmlns:wpg="http://schemas.microsoft.com/office/word/2010/wordprocessingGroup" xmlns:w14="http://schemas.microsoft.com/office/word/2010/wordml" xmlns:w15="http://schemas.microsoft.com/office/word/2012/wordml">
+<w:document xmlns:wpc="http://schemas.microsoft.com/office/word/2010/wordprocessingCanvas" xmlns:cx="http://schemas.microsoft.com/office/drawing/2014/chartex" xmlns:cx1="http://schemas.microsoft.com/office/drawing/2015/9/8/chartex" xmlns:cx2="http://schemas.microsoft.com/office/drawing/2015/10/21/chartex" xmlns:cx3="http://schemas.microsoft.com/office/drawing/2016/5/9/chartex" xmlns:cx4="http://schemas.microsoft.com/office/drawing/2016/5/10/chartex" xmlns:cx5="http://schemas.microsoft.com/office/drawing/2016/5/11/chartex" xmlns:cx6="http://schemas.microsoft.com/office/drawing/2016/5/12/chartex" xmlns:cx7="http://schemas.microsoft.com/office/drawing/2016/5/13/chartex" xmlns:cx8="http://schemas.microsoft.com/office/drawing/2016/5/14/chartex" xmlns:mc="http://schemas.openxmlformats.org/markup-compatibility/2006" xmlns:aink="http://schemas.microsoft.com/office/drawing/2016/ink" xmlns:am3d="http://schemas.microsoft.com/office/drawing/2017/model3d" xmlns:o="urn:schemas-microsoft-com:office:office" xmlns:r="http://schemas.openxmlformats.org/officeDocument/2006/relationships" xmlns:m="http://schemas.openxmlformats.org/officeDocument/2006/math" xmlns:v="urn:schemas-microsoft-com:vml" xmlns:wp14="http://schemas.microsoft.com/office/word/2010/wordprocessingDrawing" xmlns:wp="http://schemas.openxmlformats.org/drawingml/2006/wordprocessingDrawing" xmlns:w10="urn:schemas-microsoft-com:office:word" xmlns:w="http://schemas.openxmlformats.org/wordprocessingml/2006/main" xmlns:w14="http://schemas.microsoft.com/office/word/2010/wordml" xmlns:w15="http://schemas.microsoft.com/office/word/2012/wordml" xmlns:w16cex="http://schemas.microsoft.com/office/word/2018/wordml/cex" xmlns:w16cid="http://schemas.microsoft.com/office/word/2016/wordml/cid" xmlns:w16="http://schemas.microsoft.com/office/word/2018/wordml" xmlns:w16se="http://schemas.microsoft.com/office/word/2015/wordml/symex" xmlns:wpg="http://schemas.microsoft.com/office/word/2010/wordprocessingGroup" xmlns:wpi="http://schemas.microsoft.com/office/word/2010/wordprocessingInk" xmlns:wne="http://schemas.microsoft.com/office/word/2006/wordml" xmlns:wps="http://schemas.microsoft.com/office/word/2010/wordprocessingShape" mc:Ignorable="w14 w15 w16se w16cid w16 w16cex wp14">
   <w:body>
     <w:p>
-      <w:pPr>
-        <w:rPr/>
-      </w:pPr>
       <w:r>
-        <w:rPr>
-          <w:rtl w:val="0"/>
-        </w:rPr>
-        <w:t xml:space="preserve">Question 1: (Using the data fev.dat)</w:t>
+        <w:t>Question 1: (Using the data fev.dat)</w:t>
       </w:r>
     </w:p>
     <w:p>
       <w:pPr>
-        <w:spacing w:after="240" w:before="240" w:lineRule="auto"/>
+        <w:spacing w:before="240" w:after="240"/>
         <w:rPr>
           <w:sz w:val="24"/>
           <w:szCs w:val="24"/>
@@ -25,43 +19,474 @@
         <w:rPr>
           <w:sz w:val="24"/>
           <w:szCs w:val="24"/>
-          <w:rtl w:val="0"/>
         </w:rPr>
-        <w:t xml:space="preserve">Use regression methods to look at the relationship between level of pulmonary function and other factors (e.g., age, height, and personal smoking) when considered separately and simultaneously. Assess the goodness of fit of the models you develop. Perform analyses for males and females combined (where gender is controlled for in the analysis), as well as gender-specific analyses.</w:t>
+        <w:t xml:space="preserve">Use regression methods to look at the relationship between level of pulmonary function and other factors (e.g., age, height, and personal smoking) when considered separately and simultaneously. Assess the goodness of fit of the models you develop. Perform </w:t>
+      </w:r>
+      <w:r>
+        <w:rPr>
+          <w:sz w:val="24"/>
+          <w:szCs w:val="24"/>
+        </w:rPr>
+        <w:t>analyses for males and females combined (where gender is controlled for in the analysis), as well as gender-specific analyses.</w:t>
       </w:r>
     </w:p>
     <w:p>
       <w:pPr>
-        <w:rPr/>
+        <w:spacing w:before="240" w:after="240"/>
+        <w:rPr>
+          <w:sz w:val="24"/>
+          <w:szCs w:val="24"/>
+        </w:rPr>
+      </w:pPr>
+    </w:p>
+    <w:p>
+      <w:pPr>
+        <w:spacing w:line="240" w:lineRule="auto"/>
+        <w:rPr>
+          <w:rFonts w:ascii="-webkit-standard" w:eastAsia="Times New Roman" w:hAnsi="-webkit-standard" w:cs="Times New Roman"/>
+          <w:color w:val="000000"/>
+          <w:sz w:val="24"/>
+          <w:szCs w:val="24"/>
+          <w:lang w:val="en-GB"/>
+        </w:rPr>
       </w:pPr>
       <w:r>
         <w:rPr>
-          <w:rtl w:val="0"/>
+          <w:rFonts w:ascii="-webkit-standard" w:eastAsia="Times New Roman" w:hAnsi="-webkit-standard" w:cs="Times New Roman"/>
+          <w:b/>
+          <w:bCs/>
+          <w:color w:val="000000"/>
+          <w:sz w:val="24"/>
+          <w:szCs w:val="24"/>
+          <w:lang w:val="en-GB"/>
         </w:rPr>
+        <w:t>Variables:</w:t>
       </w:r>
     </w:p>
+    <w:tbl>
+      <w:tblPr>
+        <w:tblW w:w="0" w:type="auto"/>
+        <w:tblCellSpacing w:w="0" w:type="dxa"/>
+        <w:tblInd w:w="720" w:type="dxa"/>
+        <w:tblCellMar>
+          <w:top w:w="60" w:type="dxa"/>
+          <w:left w:w="60" w:type="dxa"/>
+          <w:bottom w:w="60" w:type="dxa"/>
+          <w:right w:w="60" w:type="dxa"/>
+        </w:tblCellMar>
+        <w:tblLook w:val="04A0" w:firstRow="1" w:lastRow="0" w:firstColumn="1" w:lastColumn="0" w:noHBand="0" w:noVBand="1"/>
+      </w:tblPr>
+      <w:tblGrid>
+        <w:gridCol w:w="841"/>
+        <w:gridCol w:w="7486"/>
+      </w:tblGrid>
+      <w:tr>
+        <w:trPr>
+          <w:tblCellSpacing w:w="0" w:type="dxa"/>
+        </w:trPr>
+        <w:tc>
+          <w:tcPr>
+            <w:tcW w:w="0" w:type="auto"/>
+            <w:hideMark/>
+          </w:tcPr>
+          <w:p>
+            <w:pPr>
+              <w:spacing w:line="240" w:lineRule="auto"/>
+              <w:jc w:val="right"/>
+              <w:rPr>
+                <w:rFonts w:ascii="Times New Roman" w:eastAsia="Times New Roman" w:hAnsi="Times New Roman" w:cs="Times New Roman"/>
+                <w:sz w:val="24"/>
+                <w:szCs w:val="24"/>
+                <w:lang w:val="en-GB"/>
+              </w:rPr>
+            </w:pPr>
+            <w:r>
+              <w:rPr>
+                <w:rFonts w:ascii="Courier New" w:eastAsia="Times New Roman" w:hAnsi="Courier New" w:cs="Courier New"/>
+                <w:sz w:val="20"/>
+                <w:szCs w:val="20"/>
+                <w:lang w:val="en-GB"/>
+              </w:rPr>
+              <w:t>Age</w:t>
+            </w:r>
+          </w:p>
+        </w:tc>
+        <w:tc>
+          <w:tcPr>
+            <w:tcW w:w="0" w:type="auto"/>
+            <w:hideMark/>
+          </w:tcPr>
+          <w:p>
+            <w:pPr>
+              <w:spacing w:line="240" w:lineRule="auto"/>
+              <w:rPr>
+                <w:rFonts w:ascii="Times New Roman" w:eastAsia="Times New Roman" w:hAnsi="Times New Roman" w:cs="Times New Roman"/>
+                <w:sz w:val="24"/>
+                <w:szCs w:val="24"/>
+                <w:lang w:val="en-GB"/>
+              </w:rPr>
+            </w:pPr>
+            <w:r>
+              <w:rPr>
+                <w:rFonts w:ascii="Times New Roman" w:eastAsia="Times New Roman" w:hAnsi="Times New Roman" w:cs="Times New Roman"/>
+                <w:sz w:val="24"/>
+                <w:szCs w:val="24"/>
+                <w:lang w:val="en-GB"/>
+              </w:rPr>
+              <w:t>The age of the subject in completed years</w:t>
+            </w:r>
+          </w:p>
+        </w:tc>
+      </w:tr>
+      <w:tr>
+        <w:trPr>
+          <w:tblCellSpacing w:w="0" w:type="dxa"/>
+        </w:trPr>
+        <w:tc>
+          <w:tcPr>
+            <w:tcW w:w="0" w:type="auto"/>
+            <w:hideMark/>
+          </w:tcPr>
+          <w:p>
+            <w:pPr>
+              <w:spacing w:line="240" w:lineRule="auto"/>
+              <w:jc w:val="right"/>
+              <w:rPr>
+                <w:rFonts w:ascii="Times New Roman" w:eastAsia="Times New Roman" w:hAnsi="Times New Roman" w:cs="Times New Roman"/>
+                <w:sz w:val="24"/>
+                <w:szCs w:val="24"/>
+                <w:lang w:val="en-GB"/>
+              </w:rPr>
+            </w:pPr>
+            <w:r>
+              <w:rPr>
+                <w:rFonts w:ascii="Courier New" w:eastAsia="Times New Roman" w:hAnsi="Courier New" w:cs="Courier New"/>
+                <w:sz w:val="20"/>
+                <w:szCs w:val="20"/>
+                <w:lang w:val="en-GB"/>
+              </w:rPr>
+              <w:t>FEV</w:t>
+            </w:r>
+          </w:p>
+        </w:tc>
+        <w:tc>
+          <w:tcPr>
+            <w:tcW w:w="0" w:type="auto"/>
+            <w:hideMark/>
+          </w:tcPr>
+          <w:p>
+            <w:pPr>
+              <w:spacing w:line="240" w:lineRule="auto"/>
+              <w:rPr>
+                <w:rFonts w:ascii="Times New Roman" w:eastAsia="Times New Roman" w:hAnsi="Times New Roman" w:cs="Times New Roman"/>
+                <w:sz w:val="24"/>
+                <w:szCs w:val="24"/>
+                <w:lang w:val="en-GB"/>
+              </w:rPr>
+            </w:pPr>
+            <w:r>
+              <w:rPr>
+                <w:rFonts w:ascii="Times New Roman" w:eastAsia="Times New Roman" w:hAnsi="Times New Roman" w:cs="Times New Roman"/>
+                <w:sz w:val="24"/>
+                <w:szCs w:val="24"/>
+                <w:lang w:val="en-GB"/>
+              </w:rPr>
+              <w:t>The forced expiratory volume, a measure of lung capacity, in litres</w:t>
+            </w:r>
+          </w:p>
+        </w:tc>
+      </w:tr>
+      <w:tr>
+        <w:trPr>
+          <w:tblCellSpacing w:w="0" w:type="dxa"/>
+        </w:trPr>
+        <w:tc>
+          <w:tcPr>
+            <w:tcW w:w="0" w:type="auto"/>
+            <w:hideMark/>
+          </w:tcPr>
+          <w:p>
+            <w:pPr>
+              <w:spacing w:line="240" w:lineRule="auto"/>
+              <w:jc w:val="right"/>
+              <w:rPr>
+                <w:rFonts w:ascii="Times New Roman" w:eastAsia="Times New Roman" w:hAnsi="Times New Roman" w:cs="Times New Roman"/>
+                <w:sz w:val="24"/>
+                <w:szCs w:val="24"/>
+                <w:lang w:val="en-GB"/>
+              </w:rPr>
+            </w:pPr>
+            <w:proofErr w:type="spellStart"/>
+            <w:r>
+              <w:rPr>
+                <w:rFonts w:ascii="Courier New" w:eastAsia="Times New Roman" w:hAnsi="Courier New" w:cs="Courier New"/>
+                <w:sz w:val="20"/>
+                <w:szCs w:val="20"/>
+                <w:lang w:val="en-GB"/>
+              </w:rPr>
+              <w:t>Ht</w:t>
+            </w:r>
+            <w:proofErr w:type="spellEnd"/>
+          </w:p>
+        </w:tc>
+        <w:tc>
+          <w:tcPr>
+            <w:tcW w:w="0" w:type="auto"/>
+            <w:hideMark/>
+          </w:tcPr>
+          <w:p>
+            <w:pPr>
+              <w:spacing w:line="240" w:lineRule="auto"/>
+              <w:rPr>
+                <w:rFonts w:ascii="Times New Roman" w:eastAsia="Times New Roman" w:hAnsi="Times New Roman" w:cs="Times New Roman"/>
+                <w:sz w:val="24"/>
+                <w:szCs w:val="24"/>
+                <w:lang w:val="en-GB"/>
+              </w:rPr>
+            </w:pPr>
+            <w:r>
+              <w:rPr>
+                <w:rFonts w:ascii="Times New Roman" w:eastAsia="Times New Roman" w:hAnsi="Times New Roman" w:cs="Times New Roman"/>
+                <w:sz w:val="24"/>
+                <w:szCs w:val="24"/>
+                <w:lang w:val="en-GB"/>
+              </w:rPr>
+              <w:t>Height (in inches)</w:t>
+            </w:r>
+          </w:p>
+        </w:tc>
+      </w:tr>
+      <w:tr>
+        <w:trPr>
+          <w:tblCellSpacing w:w="0" w:type="dxa"/>
+        </w:trPr>
+        <w:tc>
+          <w:tcPr>
+            <w:tcW w:w="0" w:type="auto"/>
+            <w:hideMark/>
+          </w:tcPr>
+          <w:p>
+            <w:pPr>
+              <w:spacing w:line="240" w:lineRule="auto"/>
+              <w:jc w:val="right"/>
+              <w:rPr>
+                <w:rFonts w:ascii="Times New Roman" w:eastAsia="Times New Roman" w:hAnsi="Times New Roman" w:cs="Times New Roman"/>
+                <w:sz w:val="24"/>
+                <w:szCs w:val="24"/>
+                <w:lang w:val="en-GB"/>
+              </w:rPr>
+            </w:pPr>
+            <w:r>
+              <w:rPr>
+                <w:rFonts w:ascii="Courier New" w:eastAsia="Times New Roman" w:hAnsi="Courier New" w:cs="Courier New"/>
+                <w:sz w:val="20"/>
+                <w:szCs w:val="20"/>
+                <w:lang w:val="en-GB"/>
+              </w:rPr>
+              <w:t>Gender</w:t>
+            </w:r>
+          </w:p>
+        </w:tc>
+        <w:tc>
+          <w:tcPr>
+            <w:tcW w:w="0" w:type="auto"/>
+            <w:hideMark/>
+          </w:tcPr>
+          <w:p>
+            <w:pPr>
+              <w:spacing w:line="240" w:lineRule="auto"/>
+              <w:rPr>
+                <w:rFonts w:ascii="Times New Roman" w:eastAsia="Times New Roman" w:hAnsi="Times New Roman" w:cs="Times New Roman"/>
+                <w:sz w:val="24"/>
+                <w:szCs w:val="24"/>
+                <w:lang w:val="en-GB"/>
+              </w:rPr>
+            </w:pPr>
+            <w:r>
+              <w:rPr>
+                <w:rFonts w:ascii="Times New Roman" w:eastAsia="Times New Roman" w:hAnsi="Times New Roman" w:cs="Times New Roman"/>
+                <w:sz w:val="24"/>
+                <w:szCs w:val="24"/>
+                <w:lang w:val="en-GB"/>
+              </w:rPr>
+              <w:t xml:space="preserve">The gender of the </w:t>
+            </w:r>
+            <w:proofErr w:type="spellStart"/>
+            <w:proofErr w:type="gramStart"/>
+            <w:r>
+              <w:rPr>
+                <w:rFonts w:ascii="Times New Roman" w:eastAsia="Times New Roman" w:hAnsi="Times New Roman" w:cs="Times New Roman"/>
+                <w:sz w:val="24"/>
+                <w:szCs w:val="24"/>
+                <w:lang w:val="en-GB"/>
+              </w:rPr>
+              <w:t>subject:Females</w:t>
+            </w:r>
+            <w:proofErr w:type="spellEnd"/>
+            <w:proofErr w:type="gramEnd"/>
+            <w:r>
+              <w:rPr>
+                <w:rFonts w:ascii="Times New Roman" w:eastAsia="Times New Roman" w:hAnsi="Times New Roman" w:cs="Times New Roman"/>
+                <w:sz w:val="24"/>
+                <w:szCs w:val="24"/>
+                <w:lang w:val="en-GB"/>
+              </w:rPr>
+              <w:t xml:space="preserve"> coded as </w:t>
+            </w:r>
+            <w:r>
+              <w:rPr>
+                <w:rFonts w:ascii="Courier New" w:eastAsia="Times New Roman" w:hAnsi="Courier New" w:cs="Courier New"/>
+                <w:sz w:val="20"/>
+                <w:szCs w:val="20"/>
+                <w:lang w:val="en-GB"/>
+              </w:rPr>
+              <w:t>0</w:t>
+            </w:r>
+            <w:r>
+              <w:rPr>
+                <w:rFonts w:ascii="Times New Roman" w:eastAsia="Times New Roman" w:hAnsi="Times New Roman" w:cs="Times New Roman"/>
+                <w:sz w:val="24"/>
+                <w:szCs w:val="24"/>
+                <w:lang w:val="en-GB"/>
+              </w:rPr>
+              <w:t>, males as </w:t>
+            </w:r>
+            <w:r>
+              <w:rPr>
+                <w:rFonts w:ascii="Courier New" w:eastAsia="Times New Roman" w:hAnsi="Courier New" w:cs="Courier New"/>
+                <w:sz w:val="20"/>
+                <w:szCs w:val="20"/>
+                <w:lang w:val="en-GB"/>
+              </w:rPr>
+              <w:t>1</w:t>
+            </w:r>
+          </w:p>
+        </w:tc>
+      </w:tr>
+      <w:tr>
+        <w:trPr>
+          <w:tblCellSpacing w:w="0" w:type="dxa"/>
+        </w:trPr>
+        <w:tc>
+          <w:tcPr>
+            <w:tcW w:w="0" w:type="auto"/>
+            <w:hideMark/>
+          </w:tcPr>
+          <w:p>
+            <w:pPr>
+              <w:spacing w:line="240" w:lineRule="auto"/>
+              <w:jc w:val="right"/>
+              <w:rPr>
+                <w:rFonts w:ascii="Times New Roman" w:eastAsia="Times New Roman" w:hAnsi="Times New Roman" w:cs="Times New Roman"/>
+                <w:sz w:val="24"/>
+                <w:szCs w:val="24"/>
+                <w:lang w:val="en-GB"/>
+              </w:rPr>
+            </w:pPr>
+            <w:r>
+              <w:rPr>
+                <w:rFonts w:ascii="Courier New" w:eastAsia="Times New Roman" w:hAnsi="Courier New" w:cs="Courier New"/>
+                <w:sz w:val="20"/>
+                <w:szCs w:val="20"/>
+                <w:lang w:val="en-GB"/>
+              </w:rPr>
+              <w:t>Smoke</w:t>
+            </w:r>
+          </w:p>
+        </w:tc>
+        <w:tc>
+          <w:tcPr>
+            <w:tcW w:w="0" w:type="auto"/>
+            <w:hideMark/>
+          </w:tcPr>
+          <w:p>
+            <w:pPr>
+              <w:spacing w:line="240" w:lineRule="auto"/>
+              <w:rPr>
+                <w:rFonts w:ascii="Times New Roman" w:eastAsia="Times New Roman" w:hAnsi="Times New Roman" w:cs="Times New Roman"/>
+                <w:sz w:val="24"/>
+                <w:szCs w:val="24"/>
+                <w:lang w:val="en-GB"/>
+              </w:rPr>
+            </w:pPr>
+            <w:r>
+              <w:rPr>
+                <w:rFonts w:ascii="Times New Roman" w:eastAsia="Times New Roman" w:hAnsi="Times New Roman" w:cs="Times New Roman"/>
+                <w:sz w:val="24"/>
+                <w:szCs w:val="24"/>
+                <w:lang w:val="en-GB"/>
+              </w:rPr>
+              <w:t>The smoking status of the subject: </w:t>
+            </w:r>
+            <w:r>
+              <w:rPr>
+                <w:rFonts w:ascii="Courier New" w:eastAsia="Times New Roman" w:hAnsi="Courier New" w:cs="Courier New"/>
+                <w:sz w:val="20"/>
+                <w:szCs w:val="20"/>
+                <w:lang w:val="en-GB"/>
+              </w:rPr>
+              <w:t>0</w:t>
+            </w:r>
+            <w:r>
+              <w:rPr>
+                <w:rFonts w:ascii="Times New Roman" w:eastAsia="Times New Roman" w:hAnsi="Times New Roman" w:cs="Times New Roman"/>
+                <w:sz w:val="24"/>
+                <w:szCs w:val="24"/>
+                <w:lang w:val="en-GB"/>
+              </w:rPr>
+              <w:t> means a non-smoker; </w:t>
+            </w:r>
+            <w:r>
+              <w:rPr>
+                <w:rFonts w:ascii="Courier New" w:eastAsia="Times New Roman" w:hAnsi="Courier New" w:cs="Courier New"/>
+                <w:sz w:val="20"/>
+                <w:szCs w:val="20"/>
+                <w:lang w:val="en-GB"/>
+              </w:rPr>
+              <w:t>1</w:t>
+            </w:r>
+            <w:r>
+              <w:rPr>
+                <w:rFonts w:ascii="Times New Roman" w:eastAsia="Times New Roman" w:hAnsi="Times New Roman" w:cs="Times New Roman"/>
+                <w:sz w:val="24"/>
+                <w:szCs w:val="24"/>
+                <w:lang w:val="en-GB"/>
+              </w:rPr>
+              <w:t> means a smoker</w:t>
+            </w:r>
+          </w:p>
+        </w:tc>
+      </w:tr>
+    </w:tbl>
+    <w:p>
+      <w:pPr>
+        <w:spacing w:before="240" w:after="240"/>
+        <w:rPr>
+          <w:sz w:val="24"/>
+          <w:szCs w:val="24"/>
+        </w:rPr>
+      </w:pPr>
+    </w:p>
+    <w:p/>
     <w:sectPr>
-      <w:pgSz w:h="15840" w:w="12240" w:orient="portrait"/>
-      <w:pgMar w:bottom="1440" w:top="1440" w:left="1440" w:right="1440" w:header="720" w:footer="720"/>
+      <w:pgSz w:w="12240" w:h="15840"/>
+      <w:pgMar w:top="1440" w:right="1440" w:bottom="1440" w:left="1440" w:header="720" w:footer="720" w:gutter="0"/>
       <w:pgNumType w:start="1"/>
+      <w:cols w:space="720"/>
     </w:sectPr>
   </w:body>
 </w:document>
 </file>
 
-<file path=word/numbering.xml><?xml version="1.0" encoding="utf-8"?>
-<w:numbering xmlns:mc="http://schemas.openxmlformats.org/markup-compatibility/2006" xmlns:o="urn:schemas-microsoft-com:office:office" xmlns:r="http://schemas.openxmlformats.org/officeDocument/2006/relationships" xmlns:m="http://schemas.openxmlformats.org/officeDocument/2006/math" xmlns:v="urn:schemas-microsoft-com:vml" xmlns:wp="http://schemas.openxmlformats.org/drawingml/2006/wordprocessingDrawing" xmlns:w10="urn:schemas-microsoft-com:office:word" xmlns:w="http://schemas.openxmlformats.org/wordprocessingml/2006/main" xmlns:wne="http://schemas.microsoft.com/office/word/2006/wordml" xmlns:sl="http://schemas.openxmlformats.org/schemaLibrary/2006/main" xmlns:a="http://schemas.openxmlformats.org/drawingml/2006/main" xmlns:pic="http://schemas.openxmlformats.org/drawingml/2006/picture" xmlns:c="http://schemas.openxmlformats.org/drawingml/2006/chart" xmlns:lc="http://schemas.openxmlformats.org/drawingml/2006/lockedCanvas" xmlns:dgm="http://schemas.openxmlformats.org/drawingml/2006/diagram" xmlns:wps="http://schemas.microsoft.com/office/word/2010/wordprocessingShape" xmlns:wpg="http://schemas.microsoft.com/office/word/2010/wordprocessingGroup" xmlns:w14="http://schemas.microsoft.com/office/word/2010/wordml" xmlns:w15="http://schemas.microsoft.com/office/word/2012/wordml"/>
-</file>
-
 <file path=word/styles.xml><?xml version="1.0" encoding="utf-8"?>
-<w:styles xmlns:mc="http://schemas.openxmlformats.org/markup-compatibility/2006" xmlns:o="urn:schemas-microsoft-com:office:office" xmlns:r="http://schemas.openxmlformats.org/officeDocument/2006/relationships" xmlns:m="http://schemas.openxmlformats.org/officeDocument/2006/math" xmlns:v="urn:schemas-microsoft-com:vml" xmlns:wp="http://schemas.openxmlformats.org/drawingml/2006/wordprocessingDrawing" xmlns:w10="urn:schemas-microsoft-com:office:word" xmlns:w="http://schemas.openxmlformats.org/wordprocessingml/2006/main" xmlns:wne="http://schemas.microsoft.com/office/word/2006/wordml" xmlns:sl="http://schemas.openxmlformats.org/schemaLibrary/2006/main" xmlns:a="http://schemas.openxmlformats.org/drawingml/2006/main" xmlns:pic="http://schemas.openxmlformats.org/drawingml/2006/picture" xmlns:c="http://schemas.openxmlformats.org/drawingml/2006/chart" xmlns:lc="http://schemas.openxmlformats.org/drawingml/2006/lockedCanvas" xmlns:dgm="http://schemas.openxmlformats.org/drawingml/2006/diagram" xmlns:wps="http://schemas.microsoft.com/office/word/2010/wordprocessingShape" xmlns:wpg="http://schemas.microsoft.com/office/word/2010/wordprocessingGroup" xmlns:w14="http://schemas.microsoft.com/office/word/2010/wordml" xmlns:w15="http://schemas.microsoft.com/office/word/2012/wordml">
+<w:styles xmlns:mc="http://schemas.openxmlformats.org/markup-compatibility/2006" xmlns:r="http://schemas.openxmlformats.org/officeDocument/2006/relationships" xmlns:w="http://schemas.openxmlformats.org/wordprocessingml/2006/main" xmlns:w14="http://schemas.microsoft.com/office/word/2010/wordml" xmlns:w15="http://schemas.microsoft.com/office/word/2012/wordml" xmlns:w16cex="http://schemas.microsoft.com/office/word/2018/wordml/cex" xmlns:w16cid="http://schemas.microsoft.com/office/word/2016/wordml/cid" xmlns:w16="http://schemas.microsoft.com/office/word/2018/wordml" xmlns:w16se="http://schemas.microsoft.com/office/word/2015/wordml/symex" mc:Ignorable="w14 w15 w16se w16cid w16 w16cex">
   <w:docDefaults>
     <w:rPrDefault>
       <w:rPr>
-        <w:rFonts w:ascii="Arial" w:cs="Arial" w:eastAsia="Arial" w:hAnsi="Arial"/>
+        <w:rFonts w:ascii="Arial" w:eastAsia="Arial" w:hAnsi="Arial" w:cs="Arial"/>
         <w:sz w:val="22"/>
         <w:szCs w:val="22"/>
-        <w:lang w:val="en"/>
+        <w:lang w:val="en" w:eastAsia="en-GB" w:bidi="ar-SA"/>
       </w:rPr>
     </w:rPrDefault>
     <w:pPrDefault>
@@ -70,20 +495,399 @@
       </w:pPr>
     </w:pPrDefault>
   </w:docDefaults>
-  <w:style w:type="paragraph" w:styleId="Normal" w:default="1">
-    <w:name w:val="normal"/>
-  </w:style>
-  <w:style w:type="table" w:styleId="TableNormal" w:default="1">
-    <w:name w:val="Table Normal"/>
+  <w:latentStyles w:defLockedState="0" w:defUIPriority="99" w:defSemiHidden="0" w:defUnhideWhenUsed="0" w:defQFormat="0" w:count="376">
+    <w:lsdException w:name="Normal" w:uiPriority="0" w:qFormat="1"/>
+    <w:lsdException w:name="heading 1" w:uiPriority="9" w:qFormat="1"/>
+    <w:lsdException w:name="heading 2" w:semiHidden="1" w:uiPriority="9" w:unhideWhenUsed="1" w:qFormat="1"/>
+    <w:lsdException w:name="heading 3" w:semiHidden="1" w:uiPriority="9" w:unhideWhenUsed="1" w:qFormat="1"/>
+    <w:lsdException w:name="heading 4" w:semiHidden="1" w:uiPriority="9" w:unhideWhenUsed="1" w:qFormat="1"/>
+    <w:lsdException w:name="heading 5" w:semiHidden="1" w:uiPriority="9" w:unhideWhenUsed="1" w:qFormat="1"/>
+    <w:lsdException w:name="heading 6" w:semiHidden="1" w:uiPriority="9" w:unhideWhenUsed="1" w:qFormat="1"/>
+    <w:lsdException w:name="heading 7" w:semiHidden="1" w:uiPriority="9" w:unhideWhenUsed="1" w:qFormat="1"/>
+    <w:lsdException w:name="heading 8" w:semiHidden="1" w:uiPriority="9" w:unhideWhenUsed="1" w:qFormat="1"/>
+    <w:lsdException w:name="heading 9" w:semiHidden="1" w:uiPriority="9" w:unhideWhenUsed="1" w:qFormat="1"/>
+    <w:lsdException w:name="index 1" w:semiHidden="1" w:unhideWhenUsed="1"/>
+    <w:lsdException w:name="index 2" w:semiHidden="1" w:unhideWhenUsed="1"/>
+    <w:lsdException w:name="index 3" w:semiHidden="1" w:unhideWhenUsed="1"/>
+    <w:lsdException w:name="index 4" w:semiHidden="1" w:unhideWhenUsed="1"/>
+    <w:lsdException w:name="index 5" w:semiHidden="1" w:unhideWhenUsed="1"/>
+    <w:lsdException w:name="index 6" w:semiHidden="1" w:unhideWhenUsed="1"/>
+    <w:lsdException w:name="index 7" w:semiHidden="1" w:unhideWhenUsed="1"/>
+    <w:lsdException w:name="index 8" w:semiHidden="1" w:unhideWhenUsed="1"/>
+    <w:lsdException w:name="index 9" w:semiHidden="1" w:unhideWhenUsed="1"/>
+    <w:lsdException w:name="toc 1" w:semiHidden="1" w:uiPriority="39" w:unhideWhenUsed="1"/>
+    <w:lsdException w:name="toc 2" w:semiHidden="1" w:uiPriority="39" w:unhideWhenUsed="1"/>
+    <w:lsdException w:name="toc 3" w:semiHidden="1" w:uiPriority="39" w:unhideWhenUsed="1"/>
+    <w:lsdException w:name="toc 4" w:semiHidden="1" w:uiPriority="39" w:unhideWhenUsed="1"/>
+    <w:lsdException w:name="toc 5" w:semiHidden="1" w:uiPriority="39" w:unhideWhenUsed="1"/>
+    <w:lsdException w:name="toc 6" w:semiHidden="1" w:uiPriority="39" w:unhideWhenUsed="1"/>
+    <w:lsdException w:name="toc 7" w:semiHidden="1" w:uiPriority="39" w:unhideWhenUsed="1"/>
+    <w:lsdException w:name="toc 8" w:semiHidden="1" w:uiPriority="39" w:unhideWhenUsed="1"/>
+    <w:lsdException w:name="toc 9" w:semiHidden="1" w:uiPriority="39" w:unhideWhenUsed="1"/>
+    <w:lsdException w:name="Normal Indent" w:semiHidden="1" w:unhideWhenUsed="1"/>
+    <w:lsdException w:name="footnote text" w:semiHidden="1" w:unhideWhenUsed="1"/>
+    <w:lsdException w:name="annotation text" w:semiHidden="1" w:unhideWhenUsed="1"/>
+    <w:lsdException w:name="header" w:semiHidden="1" w:unhideWhenUsed="1"/>
+    <w:lsdException w:name="footer" w:semiHidden="1" w:unhideWhenUsed="1"/>
+    <w:lsdException w:name="index heading" w:semiHidden="1" w:unhideWhenUsed="1"/>
+    <w:lsdException w:name="caption" w:semiHidden="1" w:uiPriority="35" w:unhideWhenUsed="1" w:qFormat="1"/>
+    <w:lsdException w:name="table of figures" w:semiHidden="1" w:unhideWhenUsed="1"/>
+    <w:lsdException w:name="envelope address" w:semiHidden="1" w:unhideWhenUsed="1"/>
+    <w:lsdException w:name="envelope return" w:semiHidden="1" w:unhideWhenUsed="1"/>
+    <w:lsdException w:name="footnote reference" w:semiHidden="1" w:unhideWhenUsed="1"/>
+    <w:lsdException w:name="annotation reference" w:semiHidden="1" w:unhideWhenUsed="1"/>
+    <w:lsdException w:name="line number" w:semiHidden="1" w:unhideWhenUsed="1"/>
+    <w:lsdException w:name="page number" w:semiHidden="1" w:unhideWhenUsed="1"/>
+    <w:lsdException w:name="endnote reference" w:semiHidden="1" w:unhideWhenUsed="1"/>
+    <w:lsdException w:name="endnote text" w:semiHidden="1" w:unhideWhenUsed="1"/>
+    <w:lsdException w:name="table of authorities" w:semiHidden="1" w:unhideWhenUsed="1"/>
+    <w:lsdException w:name="macro" w:semiHidden="1" w:unhideWhenUsed="1"/>
+    <w:lsdException w:name="toa heading" w:semiHidden="1" w:unhideWhenUsed="1"/>
+    <w:lsdException w:name="List" w:semiHidden="1" w:unhideWhenUsed="1"/>
+    <w:lsdException w:name="List Bullet" w:semiHidden="1" w:unhideWhenUsed="1"/>
+    <w:lsdException w:name="List Number" w:semiHidden="1" w:unhideWhenUsed="1"/>
+    <w:lsdException w:name="List 2" w:semiHidden="1" w:unhideWhenUsed="1"/>
+    <w:lsdException w:name="List 3" w:semiHidden="1" w:unhideWhenUsed="1"/>
+    <w:lsdException w:name="List 4" w:semiHidden="1" w:unhideWhenUsed="1"/>
+    <w:lsdException w:name="List 5" w:semiHidden="1" w:unhideWhenUsed="1"/>
+    <w:lsdException w:name="List Bullet 2" w:semiHidden="1" w:unhideWhenUsed="1"/>
+    <w:lsdException w:name="List Bullet 3" w:semiHidden="1" w:unhideWhenUsed="1"/>
+    <w:lsdException w:name="List Bullet 4" w:semiHidden="1" w:unhideWhenUsed="1"/>
+    <w:lsdException w:name="List Bullet 5" w:semiHidden="1" w:unhideWhenUsed="1"/>
+    <w:lsdException w:name="List Number 2" w:semiHidden="1" w:unhideWhenUsed="1"/>
+    <w:lsdException w:name="List Number 3" w:semiHidden="1" w:unhideWhenUsed="1"/>
+    <w:lsdException w:name="List Number 4" w:semiHidden="1" w:unhideWhenUsed="1"/>
+    <w:lsdException w:name="List Number 5" w:semiHidden="1" w:unhideWhenUsed="1"/>
+    <w:lsdException w:name="Title" w:uiPriority="10" w:qFormat="1"/>
+    <w:lsdException w:name="Closing" w:semiHidden="1" w:unhideWhenUsed="1"/>
+    <w:lsdException w:name="Signature" w:semiHidden="1" w:unhideWhenUsed="1"/>
+    <w:lsdException w:name="Default Paragraph Font" w:semiHidden="1" w:uiPriority="1" w:unhideWhenUsed="1"/>
+    <w:lsdException w:name="Body Text" w:semiHidden="1" w:unhideWhenUsed="1"/>
+    <w:lsdException w:name="Body Text Indent" w:semiHidden="1" w:unhideWhenUsed="1"/>
+    <w:lsdException w:name="List Continue" w:semiHidden="1" w:unhideWhenUsed="1"/>
+    <w:lsdException w:name="List Continue 2" w:semiHidden="1" w:unhideWhenUsed="1"/>
+    <w:lsdException w:name="List Continue 3" w:semiHidden="1" w:unhideWhenUsed="1"/>
+    <w:lsdException w:name="List Continue 4" w:semiHidden="1" w:unhideWhenUsed="1"/>
+    <w:lsdException w:name="List Continue 5" w:semiHidden="1" w:unhideWhenUsed="1"/>
+    <w:lsdException w:name="Message Header" w:semiHidden="1" w:unhideWhenUsed="1"/>
+    <w:lsdException w:name="Subtitle" w:uiPriority="11" w:qFormat="1"/>
+    <w:lsdException w:name="Salutation" w:semiHidden="1" w:unhideWhenUsed="1"/>
+    <w:lsdException w:name="Date" w:semiHidden="1" w:unhideWhenUsed="1"/>
+    <w:lsdException w:name="Body Text First Indent" w:semiHidden="1" w:unhideWhenUsed="1"/>
+    <w:lsdException w:name="Body Text First Indent 2" w:semiHidden="1" w:unhideWhenUsed="1"/>
+    <w:lsdException w:name="Note Heading" w:semiHidden="1" w:unhideWhenUsed="1"/>
+    <w:lsdException w:name="Body Text 2" w:semiHidden="1" w:unhideWhenUsed="1"/>
+    <w:lsdException w:name="Body Text 3" w:semiHidden="1" w:unhideWhenUsed="1"/>
+    <w:lsdException w:name="Body Text Indent 2" w:semiHidden="1" w:unhideWhenUsed="1"/>
+    <w:lsdException w:name="Body Text Indent 3" w:semiHidden="1" w:unhideWhenUsed="1"/>
+    <w:lsdException w:name="Block Text" w:semiHidden="1" w:unhideWhenUsed="1"/>
+    <w:lsdException w:name="Hyperlink" w:semiHidden="1" w:unhideWhenUsed="1"/>
+    <w:lsdException w:name="FollowedHyperlink" w:semiHidden="1" w:unhideWhenUsed="1"/>
+    <w:lsdException w:name="Strong" w:uiPriority="22" w:qFormat="1"/>
+    <w:lsdException w:name="Emphasis" w:uiPriority="20" w:qFormat="1"/>
+    <w:lsdException w:name="Document Map" w:semiHidden="1" w:unhideWhenUsed="1"/>
+    <w:lsdException w:name="Plain Text" w:semiHidden="1" w:unhideWhenUsed="1"/>
+    <w:lsdException w:name="E-mail Signature" w:semiHidden="1" w:unhideWhenUsed="1"/>
+    <w:lsdException w:name="HTML Top of Form" w:semiHidden="1" w:unhideWhenUsed="1"/>
+    <w:lsdException w:name="HTML Bottom of Form" w:semiHidden="1" w:unhideWhenUsed="1"/>
+    <w:lsdException w:name="Normal (Web)" w:semiHidden="1" w:unhideWhenUsed="1"/>
+    <w:lsdException w:name="HTML Acronym" w:semiHidden="1" w:unhideWhenUsed="1"/>
+    <w:lsdException w:name="HTML Address" w:semiHidden="1" w:unhideWhenUsed="1"/>
+    <w:lsdException w:name="HTML Cite" w:semiHidden="1" w:unhideWhenUsed="1"/>
+    <w:lsdException w:name="HTML Code" w:semiHidden="1" w:unhideWhenUsed="1"/>
+    <w:lsdException w:name="HTML Definition" w:semiHidden="1" w:unhideWhenUsed="1"/>
+    <w:lsdException w:name="HTML Keyboard" w:semiHidden="1" w:unhideWhenUsed="1"/>
+    <w:lsdException w:name="HTML Preformatted" w:semiHidden="1" w:unhideWhenUsed="1"/>
+    <w:lsdException w:name="HTML Sample" w:semiHidden="1" w:unhideWhenUsed="1"/>
+    <w:lsdException w:name="HTML Typewriter" w:semiHidden="1" w:unhideWhenUsed="1"/>
+    <w:lsdException w:name="HTML Variable" w:semiHidden="1" w:unhideWhenUsed="1"/>
+    <w:lsdException w:name="Normal Table" w:semiHidden="1" w:unhideWhenUsed="1"/>
+    <w:lsdException w:name="annotation subject" w:semiHidden="1" w:unhideWhenUsed="1"/>
+    <w:lsdException w:name="No List" w:semiHidden="1" w:unhideWhenUsed="1"/>
+    <w:lsdException w:name="Outline List 1" w:semiHidden="1" w:unhideWhenUsed="1"/>
+    <w:lsdException w:name="Outline List 2" w:semiHidden="1" w:unhideWhenUsed="1"/>
+    <w:lsdException w:name="Outline List 3" w:semiHidden="1" w:unhideWhenUsed="1"/>
+    <w:lsdException w:name="Table Simple 1" w:semiHidden="1" w:unhideWhenUsed="1"/>
+    <w:lsdException w:name="Table Simple 2" w:semiHidden="1" w:unhideWhenUsed="1"/>
+    <w:lsdException w:name="Table Simple 3" w:semiHidden="1" w:unhideWhenUsed="1"/>
+    <w:lsdException w:name="Table Classic 1" w:semiHidden="1" w:unhideWhenUsed="1"/>
+    <w:lsdException w:name="Table Classic 2" w:semiHidden="1" w:unhideWhenUsed="1"/>
+    <w:lsdException w:name="Table Classic 3" w:semiHidden="1" w:unhideWhenUsed="1"/>
+    <w:lsdException w:name="Table Classic 4" w:semiHidden="1" w:unhideWhenUsed="1"/>
+    <w:lsdException w:name="Table Colorful 1" w:semiHidden="1" w:unhideWhenUsed="1"/>
+    <w:lsdException w:name="Table Colorful 2" w:semiHidden="1" w:unhideWhenUsed="1"/>
+    <w:lsdException w:name="Table Colorful 3" w:semiHidden="1" w:unhideWhenUsed="1"/>
+    <w:lsdException w:name="Table Columns 1" w:semiHidden="1" w:unhideWhenUsed="1"/>
+    <w:lsdException w:name="Table Columns 2" w:semiHidden="1" w:unhideWhenUsed="1"/>
+    <w:lsdException w:name="Table Columns 3" w:semiHidden="1" w:unhideWhenUsed="1"/>
+    <w:lsdException w:name="Table Columns 4" w:semiHidden="1" w:unhideWhenUsed="1"/>
+    <w:lsdException w:name="Table Columns 5" w:semiHidden="1" w:unhideWhenUsed="1"/>
+    <w:lsdException w:name="Table Grid 1" w:semiHidden="1" w:unhideWhenUsed="1"/>
+    <w:lsdException w:name="Table Grid 2" w:semiHidden="1" w:unhideWhenUsed="1"/>
+    <w:lsdException w:name="Table Grid 3" w:semiHidden="1" w:unhideWhenUsed="1"/>
+    <w:lsdException w:name="Table Grid 4" w:semiHidden="1" w:unhideWhenUsed="1"/>
+    <w:lsdException w:name="Table Grid 5" w:semiHidden="1" w:unhideWhenUsed="1"/>
+    <w:lsdException w:name="Table Grid 6" w:semiHidden="1" w:unhideWhenUsed="1"/>
+    <w:lsdException w:name="Table Grid 7" w:semiHidden="1" w:unhideWhenUsed="1"/>
+    <w:lsdException w:name="Table Grid 8" w:semiHidden="1" w:unhideWhenUsed="1"/>
+    <w:lsdException w:name="Table List 1" w:semiHidden="1" w:unhideWhenUsed="1"/>
+    <w:lsdException w:name="Table List 2" w:semiHidden="1" w:unhideWhenUsed="1"/>
+    <w:lsdException w:name="Table List 3" w:semiHidden="1" w:unhideWhenUsed="1"/>
+    <w:lsdException w:name="Table List 4" w:semiHidden="1" w:unhideWhenUsed="1"/>
+    <w:lsdException w:name="Table List 5" w:semiHidden="1" w:unhideWhenUsed="1"/>
+    <w:lsdException w:name="Table List 6" w:semiHidden="1" w:unhideWhenUsed="1"/>
+    <w:lsdException w:name="Table List 7" w:semiHidden="1" w:unhideWhenUsed="1"/>
+    <w:lsdException w:name="Table List 8" w:semiHidden="1" w:unhideWhenUsed="1"/>
+    <w:lsdException w:name="Table 3D effects 1" w:semiHidden="1" w:unhideWhenUsed="1"/>
+    <w:lsdException w:name="Table 3D effects 2" w:semiHidden="1" w:unhideWhenUsed="1"/>
+    <w:lsdException w:name="Table 3D effects 3" w:semiHidden="1" w:unhideWhenUsed="1"/>
+    <w:lsdException w:name="Table Contemporary" w:semiHidden="1" w:unhideWhenUsed="1"/>
+    <w:lsdException w:name="Table Elegant" w:semiHidden="1" w:unhideWhenUsed="1"/>
+    <w:lsdException w:name="Table Professional" w:semiHidden="1" w:unhideWhenUsed="1"/>
+    <w:lsdException w:name="Table Subtle 1" w:semiHidden="1" w:unhideWhenUsed="1"/>
+    <w:lsdException w:name="Table Subtle 2" w:semiHidden="1" w:unhideWhenUsed="1"/>
+    <w:lsdException w:name="Table Web 1" w:semiHidden="1" w:unhideWhenUsed="1"/>
+    <w:lsdException w:name="Table Web 2" w:semiHidden="1" w:unhideWhenUsed="1"/>
+    <w:lsdException w:name="Table Web 3" w:semiHidden="1" w:unhideWhenUsed="1"/>
+    <w:lsdException w:name="Balloon Text" w:semiHidden="1" w:unhideWhenUsed="1"/>
+    <w:lsdException w:name="Table Grid" w:uiPriority="39"/>
+    <w:lsdException w:name="Table Theme" w:semiHidden="1" w:unhideWhenUsed="1"/>
+    <w:lsdException w:name="Placeholder Text" w:semiHidden="1"/>
+    <w:lsdException w:name="No Spacing" w:uiPriority="1" w:qFormat="1"/>
+    <w:lsdException w:name="Light Shading" w:uiPriority="60"/>
+    <w:lsdException w:name="Light List" w:uiPriority="61"/>
+    <w:lsdException w:name="Light Grid" w:uiPriority="62"/>
+    <w:lsdException w:name="Medium Shading 1" w:uiPriority="63"/>
+    <w:lsdException w:name="Medium Shading 2" w:uiPriority="64"/>
+    <w:lsdException w:name="Medium List 1" w:uiPriority="65"/>
+    <w:lsdException w:name="Medium List 2" w:uiPriority="66"/>
+    <w:lsdException w:name="Medium Grid 1" w:uiPriority="67"/>
+    <w:lsdException w:name="Medium Grid 2" w:uiPriority="68"/>
+    <w:lsdException w:name="Medium Grid 3" w:uiPriority="69"/>
+    <w:lsdException w:name="Dark List" w:uiPriority="70"/>
+    <w:lsdException w:name="Colorful Shading" w:uiPriority="71"/>
+    <w:lsdException w:name="Colorful List" w:uiPriority="72"/>
+    <w:lsdException w:name="Colorful Grid" w:uiPriority="73"/>
+    <w:lsdException w:name="Light Shading Accent 1" w:uiPriority="60"/>
+    <w:lsdException w:name="Light List Accent 1" w:uiPriority="61"/>
+    <w:lsdException w:name="Light Grid Accent 1" w:uiPriority="62"/>
+    <w:lsdException w:name="Medium Shading 1 Accent 1" w:uiPriority="63"/>
+    <w:lsdException w:name="Medium Shading 2 Accent 1" w:uiPriority="64"/>
+    <w:lsdException w:name="Medium List 1 Accent 1" w:uiPriority="65"/>
+    <w:lsdException w:name="Revision" w:semiHidden="1"/>
+    <w:lsdException w:name="List Paragraph" w:uiPriority="34" w:qFormat="1"/>
+    <w:lsdException w:name="Quote" w:uiPriority="29" w:qFormat="1"/>
+    <w:lsdException w:name="Intense Quote" w:uiPriority="30" w:qFormat="1"/>
+    <w:lsdException w:name="Medium List 2 Accent 1" w:uiPriority="66"/>
+    <w:lsdException w:name="Medium Grid 1 Accent 1" w:uiPriority="67"/>
+    <w:lsdException w:name="Medium Grid 2 Accent 1" w:uiPriority="68"/>
+    <w:lsdException w:name="Medium Grid 3 Accent 1" w:uiPriority="69"/>
+    <w:lsdException w:name="Dark List Accent 1" w:uiPriority="70"/>
+    <w:lsdException w:name="Colorful Shading Accent 1" w:uiPriority="71"/>
+    <w:lsdException w:name="Colorful List Accent 1" w:uiPriority="72"/>
+    <w:lsdException w:name="Colorful Grid Accent 1" w:uiPriority="73"/>
+    <w:lsdException w:name="Light Shading Accent 2" w:uiPriority="60"/>
+    <w:lsdException w:name="Light List Accent 2" w:uiPriority="61"/>
+    <w:lsdException w:name="Light Grid Accent 2" w:uiPriority="62"/>
+    <w:lsdException w:name="Medium Shading 1 Accent 2" w:uiPriority="63"/>
+    <w:lsdException w:name="Medium Shading 2 Accent 2" w:uiPriority="64"/>
+    <w:lsdException w:name="Medium List 1 Accent 2" w:uiPriority="65"/>
+    <w:lsdException w:name="Medium List 2 Accent 2" w:uiPriority="66"/>
+    <w:lsdException w:name="Medium Grid 1 Accent 2" w:uiPriority="67"/>
+    <w:lsdException w:name="Medium Grid 2 Accent 2" w:uiPriority="68"/>
+    <w:lsdException w:name="Medium Grid 3 Accent 2" w:uiPriority="69"/>
+    <w:lsdException w:name="Dark List Accent 2" w:uiPriority="70"/>
+    <w:lsdException w:name="Colorful Shading Accent 2" w:uiPriority="71"/>
+    <w:lsdException w:name="Colorful List Accent 2" w:uiPriority="72"/>
+    <w:lsdException w:name="Colorful Grid Accent 2" w:uiPriority="73"/>
+    <w:lsdException w:name="Light Shading Accent 3" w:uiPriority="60"/>
+    <w:lsdException w:name="Light List Accent 3" w:uiPriority="61"/>
+    <w:lsdException w:name="Light Grid Accent 3" w:uiPriority="62"/>
+    <w:lsdException w:name="Medium Shading 1 Accent 3" w:uiPriority="63"/>
+    <w:lsdException w:name="Medium Shading 2 Accent 3" w:uiPriority="64"/>
+    <w:lsdException w:name="Medium List 1 Accent 3" w:uiPriority="65"/>
+    <w:lsdException w:name="Medium List 2 Accent 3" w:uiPriority="66"/>
+    <w:lsdException w:name="Medium Grid 1 Accent 3" w:uiPriority="67"/>
+    <w:lsdException w:name="Medium Grid 2 Accent 3" w:uiPriority="68"/>
+    <w:lsdException w:name="Medium Grid 3 Accent 3" w:uiPriority="69"/>
+    <w:lsdException w:name="Dark List Accent 3" w:uiPriority="70"/>
+    <w:lsdException w:name="Colorful Shading Accent 3" w:uiPriority="71"/>
+    <w:lsdException w:name="Colorful List Accent 3" w:uiPriority="72"/>
+    <w:lsdException w:name="Colorful Grid Accent 3" w:uiPriority="73"/>
+    <w:lsdException w:name="Light Shading Accent 4" w:uiPriority="60"/>
+    <w:lsdException w:name="Light List Accent 4" w:uiPriority="61"/>
+    <w:lsdException w:name="Light Grid Accent 4" w:uiPriority="62"/>
+    <w:lsdException w:name="Medium Shading 1 Accent 4" w:uiPriority="63"/>
+    <w:lsdException w:name="Medium Shading 2 Accent 4" w:uiPriority="64"/>
+    <w:lsdException w:name="Medium List 1 Accent 4" w:uiPriority="65"/>
+    <w:lsdException w:name="Medium List 2 Accent 4" w:uiPriority="66"/>
+    <w:lsdException w:name="Medium Grid 1 Accent 4" w:uiPriority="67"/>
+    <w:lsdException w:name="Medium Grid 2 Accent 4" w:uiPriority="68"/>
+    <w:lsdException w:name="Medium Grid 3 Accent 4" w:uiPriority="69"/>
+    <w:lsdException w:name="Dark List Accent 4" w:uiPriority="70"/>
+    <w:lsdException w:name="Colorful Shading Accent 4" w:uiPriority="71"/>
+    <w:lsdException w:name="Colorful List Accent 4" w:uiPriority="72"/>
+    <w:lsdException w:name="Colorful Grid Accent 4" w:uiPriority="73"/>
+    <w:lsdException w:name="Light Shading Accent 5" w:uiPriority="60"/>
+    <w:lsdException w:name="Light List Accent 5" w:uiPriority="61"/>
+    <w:lsdException w:name="Light Grid Accent 5" w:uiPriority="62"/>
+    <w:lsdException w:name="Medium Shading 1 Accent 5" w:uiPriority="63"/>
+    <w:lsdException w:name="Medium Shading 2 Accent 5" w:uiPriority="64"/>
+    <w:lsdException w:name="Medium List 1 Accent 5" w:uiPriority="65"/>
+    <w:lsdException w:name="Medium List 2 Accent 5" w:uiPriority="66"/>
+    <w:lsdException w:name="Medium Grid 1 Accent 5" w:uiPriority="67"/>
+    <w:lsdException w:name="Medium Grid 2 Accent 5" w:uiPriority="68"/>
+    <w:lsdException w:name="Medium Grid 3 Accent 5" w:uiPriority="69"/>
+    <w:lsdException w:name="Dark List Accent 5" w:uiPriority="70"/>
+    <w:lsdException w:name="Colorful Shading Accent 5" w:uiPriority="71"/>
+    <w:lsdException w:name="Colorful List Accent 5" w:uiPriority="72"/>
+    <w:lsdException w:name="Colorful Grid Accent 5" w:uiPriority="73"/>
+    <w:lsdException w:name="Light Shading Accent 6" w:uiPriority="60"/>
+    <w:lsdException w:name="Light List Accent 6" w:uiPriority="61"/>
+    <w:lsdException w:name="Light Grid Accent 6" w:uiPriority="62"/>
+    <w:lsdException w:name="Medium Shading 1 Accent 6" w:uiPriority="63"/>
+    <w:lsdException w:name="Medium Shading 2 Accent 6" w:uiPriority="64"/>
+    <w:lsdException w:name="Medium List 1 Accent 6" w:uiPriority="65"/>
+    <w:lsdException w:name="Medium List 2 Accent 6" w:uiPriority="66"/>
+    <w:lsdException w:name="Medium Grid 1 Accent 6" w:uiPriority="67"/>
+    <w:lsdException w:name="Medium Grid 2 Accent 6" w:uiPriority="68"/>
+    <w:lsdException w:name="Medium Grid 3 Accent 6" w:uiPriority="69"/>
+    <w:lsdException w:name="Dark List Accent 6" w:uiPriority="70"/>
+    <w:lsdException w:name="Colorful Shading Accent 6" w:uiPriority="71"/>
+    <w:lsdException w:name="Colorful List Accent 6" w:uiPriority="72"/>
+    <w:lsdException w:name="Colorful Grid Accent 6" w:uiPriority="73"/>
+    <w:lsdException w:name="Subtle Emphasis" w:uiPriority="19" w:qFormat="1"/>
+    <w:lsdException w:name="Intense Emphasis" w:uiPriority="21" w:qFormat="1"/>
+    <w:lsdException w:name="Subtle Reference" w:uiPriority="31" w:qFormat="1"/>
+    <w:lsdException w:name="Intense Reference" w:uiPriority="32" w:qFormat="1"/>
+    <w:lsdException w:name="Book Title" w:uiPriority="33" w:qFormat="1"/>
+    <w:lsdException w:name="Bibliography" w:semiHidden="1" w:uiPriority="37" w:unhideWhenUsed="1"/>
+    <w:lsdException w:name="TOC Heading" w:semiHidden="1" w:uiPriority="39" w:unhideWhenUsed="1" w:qFormat="1"/>
+    <w:lsdException w:name="Plain Table 1" w:uiPriority="41"/>
+    <w:lsdException w:name="Plain Table 2" w:uiPriority="42"/>
+    <w:lsdException w:name="Plain Table 3" w:uiPriority="43"/>
+    <w:lsdException w:name="Plain Table 4" w:uiPriority="44"/>
+    <w:lsdException w:name="Plain Table 5" w:uiPriority="45"/>
+    <w:lsdException w:name="Grid Table Light" w:uiPriority="40"/>
+    <w:lsdException w:name="Grid Table 1 Light" w:uiPriority="46"/>
+    <w:lsdException w:name="Grid Table 2" w:uiPriority="47"/>
+    <w:lsdException w:name="Grid Table 3" w:uiPriority="48"/>
+    <w:lsdException w:name="Grid Table 4" w:uiPriority="49"/>
+    <w:lsdException w:name="Grid Table 5 Dark" w:uiPriority="50"/>
+    <w:lsdException w:name="Grid Table 6 Colorful" w:uiPriority="51"/>
+    <w:lsdException w:name="Grid Table 7 Colorful" w:uiPriority="52"/>
+    <w:lsdException w:name="Grid Table 1 Light Accent 1" w:uiPriority="46"/>
+    <w:lsdException w:name="Grid Table 2 Accent 1" w:uiPriority="47"/>
+    <w:lsdException w:name="Grid Table 3 Accent 1" w:uiPriority="48"/>
+    <w:lsdException w:name="Grid Table 4 Accent 1" w:uiPriority="49"/>
+    <w:lsdException w:name="Grid Table 5 Dark Accent 1" w:uiPriority="50"/>
+    <w:lsdException w:name="Grid Table 6 Colorful Accent 1" w:uiPriority="51"/>
+    <w:lsdException w:name="Grid Table 7 Colorful Accent 1" w:uiPriority="52"/>
+    <w:lsdException w:name="Grid Table 1 Light Accent 2" w:uiPriority="46"/>
+    <w:lsdException w:name="Grid Table 2 Accent 2" w:uiPriority="47"/>
+    <w:lsdException w:name="Grid Table 3 Accent 2" w:uiPriority="48"/>
+    <w:lsdException w:name="Grid Table 4 Accent 2" w:uiPriority="49"/>
+    <w:lsdException w:name="Grid Table 5 Dark Accent 2" w:uiPriority="50"/>
+    <w:lsdException w:name="Grid Table 6 Colorful Accent 2" w:uiPriority="51"/>
+    <w:lsdException w:name="Grid Table 7 Colorful Accent 2" w:uiPriority="52"/>
+    <w:lsdException w:name="Grid Table 1 Light Accent 3" w:uiPriority="46"/>
+    <w:lsdException w:name="Grid Table 2 Accent 3" w:uiPriority="47"/>
+    <w:lsdException w:name="Grid Table 3 Accent 3" w:uiPriority="48"/>
+    <w:lsdException w:name="Grid Table 4 Accent 3" w:uiPriority="49"/>
+    <w:lsdException w:name="Grid Table 5 Dark Accent 3" w:uiPriority="50"/>
+    <w:lsdException w:name="Grid Table 6 Colorful Accent 3" w:uiPriority="51"/>
+    <w:lsdException w:name="Grid Table 7 Colorful Accent 3" w:uiPriority="52"/>
+    <w:lsdException w:name="Grid Table 1 Light Accent 4" w:uiPriority="46"/>
+    <w:lsdException w:name="Grid Table 2 Accent 4" w:uiPriority="47"/>
+    <w:lsdException w:name="Grid Table 3 Accent 4" w:uiPriority="48"/>
+    <w:lsdException w:name="Grid Table 4 Accent 4" w:uiPriority="49"/>
+    <w:lsdException w:name="Grid Table 5 Dark Accent 4" w:uiPriority="50"/>
+    <w:lsdException w:name="Grid Table 6 Colorful Accent 4" w:uiPriority="51"/>
+    <w:lsdException w:name="Grid Table 7 Colorful Accent 4" w:uiPriority="52"/>
+    <w:lsdException w:name="Grid Table 1 Light Accent 5" w:uiPriority="46"/>
+    <w:lsdException w:name="Grid Table 2 Accent 5" w:uiPriority="47"/>
+    <w:lsdException w:name="Grid Table 3 Accent 5" w:uiPriority="48"/>
+    <w:lsdException w:name="Grid Table 4 Accent 5" w:uiPriority="49"/>
+    <w:lsdException w:name="Grid Table 5 Dark Accent 5" w:uiPriority="50"/>
+    <w:lsdException w:name="Grid Table 6 Colorful Accent 5" w:uiPriority="51"/>
+    <w:lsdException w:name="Grid Table 7 Colorful Accent 5" w:uiPriority="52"/>
+    <w:lsdException w:name="Grid Table 1 Light Accent 6" w:uiPriority="46"/>
+    <w:lsdException w:name="Grid Table 2 Accent 6" w:uiPriority="47"/>
+    <w:lsdException w:name="Grid Table 3 Accent 6" w:uiPriority="48"/>
+    <w:lsdException w:name="Grid Table 4 Accent 6" w:uiPriority="49"/>
+    <w:lsdException w:name="Grid Table 5 Dark Accent 6" w:uiPriority="50"/>
+    <w:lsdException w:name="Grid Table 6 Colorful Accent 6" w:uiPriority="51"/>
+    <w:lsdException w:name="Grid Table 7 Colorful Accent 6" w:uiPriority="52"/>
+    <w:lsdException w:name="List Table 1 Light" w:uiPriority="46"/>
+    <w:lsdException w:name="List Table 2" w:uiPriority="47"/>
+    <w:lsdException w:name="List Table 3" w:uiPriority="48"/>
+    <w:lsdException w:name="List Table 4" w:uiPriority="49"/>
+    <w:lsdException w:name="List Table 5 Dark" w:uiPriority="50"/>
+    <w:lsdException w:name="List Table 6 Colorful" w:uiPriority="51"/>
+    <w:lsdException w:name="List Table 7 Colorful" w:uiPriority="52"/>
+    <w:lsdException w:name="List Table 1 Light Accent 1" w:uiPriority="46"/>
+    <w:lsdException w:name="List Table 2 Accent 1" w:uiPriority="47"/>
+    <w:lsdException w:name="List Table 3 Accent 1" w:uiPriority="48"/>
+    <w:lsdException w:name="List Table 4 Accent 1" w:uiPriority="49"/>
+    <w:lsdException w:name="List Table 5 Dark Accent 1" w:uiPriority="50"/>
+    <w:lsdException w:name="List Table 6 Colorful Accent 1" w:uiPriority="51"/>
+    <w:lsdException w:name="List Table 7 Colorful Accent 1" w:uiPriority="52"/>
+    <w:lsdException w:name="List Table 1 Light Accent 2" w:uiPriority="46"/>
+    <w:lsdException w:name="List Table 2 Accent 2" w:uiPriority="47"/>
+    <w:lsdException w:name="List Table 3 Accent 2" w:uiPriority="48"/>
+    <w:lsdException w:name="List Table 4 Accent 2" w:uiPriority="49"/>
+    <w:lsdException w:name="List Table 5 Dark Accent 2" w:uiPriority="50"/>
+    <w:lsdException w:name="List Table 6 Colorful Accent 2" w:uiPriority="51"/>
+    <w:lsdException w:name="List Table 7 Colorful Accent 2" w:uiPriority="52"/>
+    <w:lsdException w:name="List Table 1 Light Accent 3" w:uiPriority="46"/>
+    <w:lsdException w:name="List Table 2 Accent 3" w:uiPriority="47"/>
+    <w:lsdException w:name="List Table 3 Accent 3" w:uiPriority="48"/>
+    <w:lsdException w:name="List Table 4 Accent 3" w:uiPriority="49"/>
+    <w:lsdException w:name="List Table 5 Dark Accent 3" w:uiPriority="50"/>
+    <w:lsdException w:name="List Table 6 Colorful Accent 3" w:uiPriority="51"/>
+    <w:lsdException w:name="List Table 7 Colorful Accent 3" w:uiPriority="52"/>
+    <w:lsdException w:name="List Table 1 Light Accent 4" w:uiPriority="46"/>
+    <w:lsdException w:name="List Table 2 Accent 4" w:uiPriority="47"/>
+    <w:lsdException w:name="List Table 3 Accent 4" w:uiPriority="48"/>
+    <w:lsdException w:name="List Table 4 Accent 4" w:uiPriority="49"/>
+    <w:lsdException w:name="List Table 5 Dark Accent 4" w:uiPriority="50"/>
+    <w:lsdException w:name="List Table 6 Colorful Accent 4" w:uiPriority="51"/>
+    <w:lsdException w:name="List Table 7 Colorful Accent 4" w:uiPriority="52"/>
+    <w:lsdException w:name="List Table 1 Light Accent 5" w:uiPriority="46"/>
+    <w:lsdException w:name="List Table 2 Accent 5" w:uiPriority="47"/>
+    <w:lsdException w:name="List Table 3 Accent 5" w:uiPriority="48"/>
+    <w:lsdException w:name="List Table 4 Accent 5" w:uiPriority="49"/>
+    <w:lsdException w:name="List Table 5 Dark Accent 5" w:uiPriority="50"/>
+    <w:lsdException w:name="List Table 6 Colorful Accent 5" w:uiPriority="51"/>
+    <w:lsdException w:name="List Table 7 Colorful Accent 5" w:uiPriority="52"/>
+    <w:lsdException w:name="List Table 1 Light Accent 6" w:uiPriority="46"/>
+    <w:lsdException w:name="List Table 2 Accent 6" w:uiPriority="47"/>
+    <w:lsdException w:name="List Table 3 Accent 6" w:uiPriority="48"/>
+    <w:lsdException w:name="List Table 4 Accent 6" w:uiPriority="49"/>
+    <w:lsdException w:name="List Table 5 Dark Accent 6" w:uiPriority="50"/>
+    <w:lsdException w:name="List Table 6 Colorful Accent 6" w:uiPriority="51"/>
+    <w:lsdException w:name="List Table 7 Colorful Accent 6" w:uiPriority="52"/>
+    <w:lsdException w:name="Mention" w:semiHidden="1" w:unhideWhenUsed="1"/>
+    <w:lsdException w:name="Smart Hyperlink" w:semiHidden="1" w:unhideWhenUsed="1"/>
+    <w:lsdException w:name="Hashtag" w:semiHidden="1" w:unhideWhenUsed="1"/>
+    <w:lsdException w:name="Unresolved Mention" w:semiHidden="1" w:unhideWhenUsed="1"/>
+    <w:lsdException w:name="Smart Link" w:semiHidden="1" w:unhideWhenUsed="1"/>
+  </w:latentStyles>
+  <w:style w:type="paragraph" w:default="1" w:styleId="Normal">
+    <w:name w:val="Normal"/>
+    <w:qFormat/>
   </w:style>
   <w:style w:type="paragraph" w:styleId="Heading1">
     <w:name w:val="heading 1"/>
     <w:basedOn w:val="Normal"/>
     <w:next w:val="Normal"/>
+    <w:uiPriority w:val="9"/>
+    <w:qFormat/>
     <w:pPr>
-      <w:keepNext w:val="1"/>
-      <w:keepLines w:val="1"/>
-      <w:spacing w:after="120" w:before="400" w:lineRule="auto"/>
+      <w:keepNext/>
+      <w:keepLines/>
+      <w:spacing w:before="400" w:after="120"/>
+      <w:outlineLvl w:val="0"/>
     </w:pPr>
     <w:rPr>
       <w:sz w:val="40"/>
@@ -94,13 +898,17 @@
     <w:name w:val="heading 2"/>
     <w:basedOn w:val="Normal"/>
     <w:next w:val="Normal"/>
+    <w:uiPriority w:val="9"/>
+    <w:semiHidden/>
+    <w:unhideWhenUsed/>
+    <w:qFormat/>
     <w:pPr>
-      <w:keepNext w:val="1"/>
-      <w:keepLines w:val="1"/>
-      <w:spacing w:after="120" w:before="360" w:lineRule="auto"/>
+      <w:keepNext/>
+      <w:keepLines/>
+      <w:spacing w:before="360" w:after="120"/>
+      <w:outlineLvl w:val="1"/>
     </w:pPr>
     <w:rPr>
-      <w:b w:val="0"/>
       <w:sz w:val="32"/>
       <w:szCs w:val="32"/>
     </w:rPr>
@@ -109,13 +917,17 @@
     <w:name w:val="heading 3"/>
     <w:basedOn w:val="Normal"/>
     <w:next w:val="Normal"/>
+    <w:uiPriority w:val="9"/>
+    <w:semiHidden/>
+    <w:unhideWhenUsed/>
+    <w:qFormat/>
     <w:pPr>
-      <w:keepNext w:val="1"/>
-      <w:keepLines w:val="1"/>
-      <w:spacing w:after="80" w:before="320" w:lineRule="auto"/>
+      <w:keepNext/>
+      <w:keepLines/>
+      <w:spacing w:before="320" w:after="80"/>
+      <w:outlineLvl w:val="2"/>
     </w:pPr>
     <w:rPr>
-      <w:b w:val="0"/>
       <w:color w:val="434343"/>
       <w:sz w:val="28"/>
       <w:szCs w:val="28"/>
@@ -125,10 +937,15 @@
     <w:name w:val="heading 4"/>
     <w:basedOn w:val="Normal"/>
     <w:next w:val="Normal"/>
+    <w:uiPriority w:val="9"/>
+    <w:semiHidden/>
+    <w:unhideWhenUsed/>
+    <w:qFormat/>
     <w:pPr>
-      <w:keepNext w:val="1"/>
-      <w:keepLines w:val="1"/>
-      <w:spacing w:after="80" w:before="280" w:lineRule="auto"/>
+      <w:keepNext/>
+      <w:keepLines/>
+      <w:spacing w:before="280" w:after="80"/>
+      <w:outlineLvl w:val="3"/>
     </w:pPr>
     <w:rPr>
       <w:color w:val="666666"/>
@@ -140,41 +957,76 @@
     <w:name w:val="heading 5"/>
     <w:basedOn w:val="Normal"/>
     <w:next w:val="Normal"/>
+    <w:uiPriority w:val="9"/>
+    <w:semiHidden/>
+    <w:unhideWhenUsed/>
+    <w:qFormat/>
     <w:pPr>
-      <w:keepNext w:val="1"/>
-      <w:keepLines w:val="1"/>
-      <w:spacing w:after="80" w:before="240" w:lineRule="auto"/>
+      <w:keepNext/>
+      <w:keepLines/>
+      <w:spacing w:before="240" w:after="80"/>
+      <w:outlineLvl w:val="4"/>
     </w:pPr>
     <w:rPr>
       <w:color w:val="666666"/>
-      <w:sz w:val="22"/>
-      <w:szCs w:val="22"/>
     </w:rPr>
   </w:style>
   <w:style w:type="paragraph" w:styleId="Heading6">
     <w:name w:val="heading 6"/>
     <w:basedOn w:val="Normal"/>
     <w:next w:val="Normal"/>
+    <w:uiPriority w:val="9"/>
+    <w:semiHidden/>
+    <w:unhideWhenUsed/>
+    <w:qFormat/>
     <w:pPr>
-      <w:keepNext w:val="1"/>
-      <w:keepLines w:val="1"/>
-      <w:spacing w:after="80" w:before="240" w:lineRule="auto"/>
+      <w:keepNext/>
+      <w:keepLines/>
+      <w:spacing w:before="240" w:after="80"/>
+      <w:outlineLvl w:val="5"/>
     </w:pPr>
     <w:rPr>
-      <w:i w:val="1"/>
+      <w:i/>
       <w:color w:val="666666"/>
-      <w:sz w:val="22"/>
-      <w:szCs w:val="22"/>
     </w:rPr>
+  </w:style>
+  <w:style w:type="character" w:default="1" w:styleId="DefaultParagraphFont">
+    <w:name w:val="Default Paragraph Font"/>
+    <w:uiPriority w:val="1"/>
+    <w:semiHidden/>
+    <w:unhideWhenUsed/>
+  </w:style>
+  <w:style w:type="table" w:default="1" w:styleId="TableNormal">
+    <w:name w:val="Normal Table"/>
+    <w:uiPriority w:val="99"/>
+    <w:semiHidden/>
+    <w:unhideWhenUsed/>
+    <w:tblPr>
+      <w:tblInd w:w="0" w:type="dxa"/>
+      <w:tblCellMar>
+        <w:top w:w="0" w:type="dxa"/>
+        <w:left w:w="108" w:type="dxa"/>
+        <w:bottom w:w="0" w:type="dxa"/>
+        <w:right w:w="108" w:type="dxa"/>
+      </w:tblCellMar>
+    </w:tblPr>
+  </w:style>
+  <w:style w:type="numbering" w:default="1" w:styleId="NoList">
+    <w:name w:val="No List"/>
+    <w:uiPriority w:val="99"/>
+    <w:semiHidden/>
+    <w:unhideWhenUsed/>
   </w:style>
   <w:style w:type="paragraph" w:styleId="Title">
     <w:name w:val="Title"/>
     <w:basedOn w:val="Normal"/>
     <w:next w:val="Normal"/>
+    <w:uiPriority w:val="10"/>
+    <w:qFormat/>
     <w:pPr>
-      <w:keepNext w:val="1"/>
-      <w:keepLines w:val="1"/>
-      <w:spacing w:after="60" w:before="0" w:lineRule="auto"/>
+      <w:keepNext/>
+      <w:keepLines/>
+      <w:spacing w:after="60"/>
     </w:pPr>
     <w:rPr>
       <w:sz w:val="52"/>
@@ -185,18 +1037,36 @@
     <w:name w:val="Subtitle"/>
     <w:basedOn w:val="Normal"/>
     <w:next w:val="Normal"/>
+    <w:uiPriority w:val="11"/>
+    <w:qFormat/>
     <w:pPr>
-      <w:keepNext w:val="1"/>
-      <w:keepLines w:val="1"/>
-      <w:spacing w:after="320" w:before="0" w:lineRule="auto"/>
+      <w:keepNext/>
+      <w:keepLines/>
+      <w:spacing w:after="320"/>
     </w:pPr>
     <w:rPr>
-      <w:rFonts w:ascii="Arial" w:cs="Arial" w:eastAsia="Arial" w:hAnsi="Arial"/>
-      <w:i w:val="0"/>
       <w:color w:val="666666"/>
       <w:sz w:val="30"/>
       <w:szCs w:val="30"/>
     </w:rPr>
+  </w:style>
+  <w:style w:type="character" w:styleId="HTMLTypewriter">
+    <w:name w:val="HTML Typewriter"/>
+    <w:basedOn w:val="DefaultParagraphFont"/>
+    <w:uiPriority w:val="99"/>
+    <w:semiHidden/>
+    <w:unhideWhenUsed/>
+    <w:rsid w:val="00FE7411"/>
+    <w:rPr>
+      <w:rFonts w:ascii="Courier New" w:eastAsia="Times New Roman" w:hAnsi="Courier New" w:cs="Courier New"/>
+      <w:sz w:val="20"/>
+      <w:szCs w:val="20"/>
+    </w:rPr>
+  </w:style>
+  <w:style w:type="character" w:customStyle="1" w:styleId="apple-converted-space">
+    <w:name w:val="apple-converted-space"/>
+    <w:basedOn w:val="DefaultParagraphFont"/>
+    <w:rsid w:val="00FE7411"/>
   </w:style>
 </w:styles>
 </file>

</xml_diff>